<commit_message>
my part of da report
</commit_message>
<xml_diff>
--- a/Documentation/Project_Increment_4_Report/COMP-SCI_5551_(FS16)_-_Project_-_Increment_4_Josh_ver1.docx
+++ b/Documentation/Project_Increment_4_Report/COMP-SCI_5551_(FS16)_-_Project_-_Increment_4_Josh_ver1.docx
@@ -926,6 +926,9 @@
             <w:r>
               <w:t>Lack of Standardization</w:t>
             </w:r>
+            <w:r>
+              <w:t xml:space="preserve"> and Integration</w:t>
+            </w:r>
           </w:p>
         </w:tc>
       </w:tr>
@@ -970,10 +973,7 @@
         <w:t xml:space="preserve">were tested by building small snippets of code to test sample inputs against expected outputs. </w:t>
       </w:r>
       <w:r>
-        <w:t xml:space="preserve">Per our TA’s recommendation, a major focus of our development was on extracting accurate expense information from the receipt photo. </w:t>
-      </w:r>
-      <w:r>
-        <w:t>As a result, t</w:t>
+        <w:t>Per our TA’s recommendation, a major focus of our development was on extracting accurate expense information from the receipt photo. As a result, t</w:t>
       </w:r>
       <w:r>
         <w:t>he</w:t>
@@ -1148,10 +1148,10 @@
           <w:lang w:eastAsia="en-US"/>
         </w:rPr>
         <w:drawing>
-          <wp:inline distT="0" distB="0" distL="0" distR="0" wp14:anchorId="1341B9AA" wp14:editId="5B7C7111">
-            <wp:extent cx="4743450" cy="1733550"/>
-            <wp:effectExtent l="0" t="0" r="0" b="0"/>
-            <wp:docPr id="5" name="Picture 5"/>
+          <wp:inline distT="0" distB="0" distL="0" distR="0" wp14:anchorId="6B509F4F" wp14:editId="25D4060B">
+            <wp:extent cx="5943600" cy="4432935"/>
+            <wp:effectExtent l="0" t="0" r="0" b="5715"/>
+            <wp:docPr id="9" name="Picture 9"/>
             <wp:cNvGraphicFramePr>
               <a:graphicFrameLocks xmlns:a="http://schemas.openxmlformats.org/drawingml/2006/main" noChangeAspect="1"/>
             </wp:cNvGraphicFramePr>
@@ -1171,7 +1171,7 @@
                   <pic:spPr>
                     <a:xfrm>
                       <a:off x="0" y="0"/>
-                      <a:ext cx="4743450" cy="1733550"/>
+                      <a:ext cx="5943600" cy="4432935"/>
                     </a:xfrm>
                     <a:prstGeom prst="rect">
                       <a:avLst/>
@@ -1190,13 +1190,18 @@
         <w:ind w:left="720" w:firstLine="720"/>
       </w:pPr>
       <w:r>
-        <w:t xml:space="preserve">A test function was created in the controller named </w:t>
-      </w:r>
-      <w:proofErr w:type="spellStart"/>
-      <w:r>
-        <w:t>PhotoCtrl</w:t>
-      </w:r>
-      <w:proofErr w:type="spellEnd"/>
+        <w:lastRenderedPageBreak/>
+        <w:t>A test function was created</w:t>
+      </w:r>
+      <w:r>
+        <w:t xml:space="preserve"> to </w:t>
+      </w:r>
+      <w:r>
+        <w:t>see if</w:t>
+      </w:r>
+      <w:r>
+        <w:t xml:space="preserve"> the feature worked</w:t>
+      </w:r>
       <w:r>
         <w:t xml:space="preserve">. The function used </w:t>
       </w:r>
@@ -1332,12 +1337,11 @@
           <w:noProof/>
           <w:lang w:eastAsia="en-US"/>
         </w:rPr>
-        <w:lastRenderedPageBreak/>
         <w:drawing>
-          <wp:inline distT="0" distB="0" distL="0" distR="0" wp14:anchorId="05CC2B2A" wp14:editId="22067901">
-            <wp:extent cx="4867275" cy="1762125"/>
-            <wp:effectExtent l="0" t="0" r="9525" b="9525"/>
-            <wp:docPr id="13" name="Picture 13"/>
+          <wp:inline distT="0" distB="0" distL="0" distR="0" wp14:anchorId="6A8D34C8" wp14:editId="2DC430C3">
+            <wp:extent cx="5943600" cy="4095115"/>
+            <wp:effectExtent l="0" t="0" r="0" b="635"/>
+            <wp:docPr id="12" name="Picture 12"/>
             <wp:cNvGraphicFramePr>
               <a:graphicFrameLocks xmlns:a="http://schemas.openxmlformats.org/drawingml/2006/main" noChangeAspect="1"/>
             </wp:cNvGraphicFramePr>
@@ -1357,7 +1361,7 @@
                   <pic:spPr>
                     <a:xfrm>
                       <a:off x="0" y="0"/>
-                      <a:ext cx="4867275" cy="1762125"/>
+                      <a:ext cx="5943600" cy="4095115"/>
                     </a:xfrm>
                     <a:prstGeom prst="rect">
                       <a:avLst/>
@@ -1512,6 +1516,7 @@
           <w:noProof/>
           <w:lang w:eastAsia="en-US"/>
         </w:rPr>
+        <w:lastRenderedPageBreak/>
         <w:drawing>
           <wp:inline distT="0" distB="0" distL="0" distR="0" wp14:anchorId="2FF67F3E" wp14:editId="217704B3">
             <wp:extent cx="5153025" cy="1247775"/>
@@ -1648,11 +1653,7 @@
       </w:r>
       <w:proofErr w:type="spellEnd"/>
       <w:r>
-        <w:t xml:space="preserve"> revenue </w:t>
-      </w:r>
-      <w:r>
-        <w:lastRenderedPageBreak/>
-        <w:t xml:space="preserve">and perform user statistics which can be sold </w:t>
+        <w:t xml:space="preserve"> revenue and perform user statistics which can be sold </w:t>
       </w:r>
       <w:r>
         <w:t xml:space="preserve">to various companies, page </w:t>
@@ -2143,6 +2144,7 @@
               <w:rPr>
                 <w:b/>
               </w:rPr>
+              <w:lastRenderedPageBreak/>
               <w:t>Item</w:t>
             </w:r>
           </w:p>
@@ -2788,7 +2790,6 @@
               <w:ind w:left="0"/>
             </w:pPr>
             <w:r>
-              <w:lastRenderedPageBreak/>
               <w:t>j.</w:t>
             </w:r>
           </w:p>
@@ -3156,6 +3157,9 @@
             <w:r>
               <w:t>Home screen issues</w:t>
             </w:r>
+            <w:r>
+              <w:t>, font, change color scheme</w:t>
+            </w:r>
           </w:p>
         </w:tc>
       </w:tr>
@@ -3210,6 +3214,9 @@
             <w:r>
               <w:t>, easier navigation</w:t>
             </w:r>
+            <w:r>
+              <w:t>, use a different font on the home page</w:t>
+            </w:r>
           </w:p>
         </w:tc>
       </w:tr>
@@ -3248,9 +3255,8 @@
         <w:ind w:left="288"/>
       </w:pPr>
       <w:r>
+        <w:lastRenderedPageBreak/>
         <w:tab/>
-      </w:r>
-      <w:r>
         <w:t>Although the final increment finds the accurate total, vendor, and date on most receipts, future work will greatly reduce the remaining errors. For example, all of the receipt text could be compared to a database of possible vendors to help find the name when it is not the first line of the text. Due to frequent errors in text reading in low light and wrinkled paper, better up front checks could be conducted on picture quality to keep the client from saving a poor quality picture.</w:t>
       </w:r>
     </w:p>
@@ -3382,7 +3388,6 @@
         <w:ind w:firstLine="288"/>
       </w:pPr>
       <w:r>
-        <w:lastRenderedPageBreak/>
         <w:t xml:space="preserve">For adding hardware interfaces, the NPM and Cordova were utilized. </w:t>
       </w:r>
       <w:r>
@@ -3629,6 +3634,7 @@
         <w:rPr>
           <w:u w:val="single"/>
         </w:rPr>
+        <w:lastRenderedPageBreak/>
         <w:t>Services</w:t>
       </w:r>
     </w:p>
@@ -3639,6 +3645,22 @@
       </w:pPr>
       <w:r>
         <w:t xml:space="preserve">Google Vision was utilized to read information from receipt pictures. </w:t>
+      </w:r>
+      <w:proofErr w:type="spellStart"/>
+      <w:r>
+        <w:t>Ebay</w:t>
+      </w:r>
+      <w:proofErr w:type="spellEnd"/>
+      <w:r>
+        <w:t xml:space="preserve"> was used for pricing information in determining wants </w:t>
+      </w:r>
+      <w:proofErr w:type="spellStart"/>
+      <w:r>
+        <w:t>vs</w:t>
+      </w:r>
+      <w:proofErr w:type="spellEnd"/>
+      <w:r>
+        <w:t xml:space="preserve"> needs.</w:t>
       </w:r>
     </w:p>
     <w:p>
@@ -3667,22 +3689,7 @@
         <w:ind w:firstLine="288"/>
       </w:pPr>
       <w:r>
-        <w:t xml:space="preserve">Long-term, </w:t>
-      </w:r>
-      <w:r>
-        <w:t xml:space="preserve">Ionic will continue to be the application framework. </w:t>
-      </w:r>
-      <w:r>
-        <w:t>An additional</w:t>
-      </w:r>
-      <w:r>
-        <w:t xml:space="preserve"> Mongo </w:t>
-      </w:r>
-      <w:r>
-        <w:t>collection for user logins is expected to be added</w:t>
-      </w:r>
-      <w:r>
-        <w:t xml:space="preserve">. Finally, Google Sign In may be utilized to keep the user from having to remember too many sets of login credentials. </w:t>
+        <w:t>If the app was going to market, future work could be added to making login more convenient by adding Google SSO capability.</w:t>
       </w:r>
     </w:p>
     <w:p>
@@ -3841,7 +3848,6 @@
         <w:jc w:val="both"/>
       </w:pPr>
       <w:r>
-        <w:lastRenderedPageBreak/>
         <w:t xml:space="preserve">Below are the primary screenshots for the application along with the detailed descriptions. </w:t>
       </w:r>
     </w:p>
@@ -4044,6 +4050,7 @@
         <w:jc w:val="both"/>
       </w:pPr>
       <w:r>
+        <w:lastRenderedPageBreak/>
         <w:t>For branding purposes, the Pocket Manager logo is central to the page creating a visual association in the users mind. The logo also allows for a user to know if they are using the real Pocket Manager Application.</w:t>
       </w:r>
     </w:p>
@@ -4145,7 +4152,6 @@
           <w:noProof/>
           <w:lang w:eastAsia="en-US"/>
         </w:rPr>
-        <w:lastRenderedPageBreak/>
         <w:drawing>
           <wp:inline distT="0" distB="0" distL="0" distR="0">
             <wp:extent cx="4684285" cy="2276475"/>
@@ -4311,11 +4317,8 @@
     <w:p>
       <w:pPr>
         <w:pStyle w:val="ListParagraph"/>
-        <w:numPr>
-          <w:ilvl w:val="0"/>
-          <w:numId w:val="6"/>
-        </w:numPr>
-        <w:spacing w:line="300" w:lineRule="auto"/>
+        <w:spacing w:line="300" w:lineRule="auto"/>
+        <w:ind w:left="1368"/>
         <w:jc w:val="both"/>
         <w:rPr>
           <w:u w:val="single"/>
@@ -4734,23 +4737,6 @@
       <w:r>
         <w:t xml:space="preserve"> in combination with in house code to smartly determine if the user truly needs an item.</w:t>
       </w:r>
-    </w:p>
-    <w:p>
-      <w:pPr>
-        <w:spacing w:line="300" w:lineRule="auto"/>
-        <w:ind w:left="1008" w:firstLine="432"/>
-        <w:jc w:val="both"/>
-      </w:pPr>
-      <w:r>
-        <w:t xml:space="preserve">The final increment will continue to build on this helpful feature by creating even more intelligent categorizations of a potential expense. </w:t>
-      </w:r>
-    </w:p>
-    <w:p>
-      <w:pPr>
-        <w:spacing w:line="300" w:lineRule="auto"/>
-        <w:ind w:left="1008" w:firstLine="432"/>
-        <w:jc w:val="both"/>
-      </w:pPr>
     </w:p>
     <w:p>
       <w:pPr>
@@ -5392,21 +5378,18 @@
         <w:jc w:val="both"/>
       </w:pPr>
       <w:r>
-        <w:t xml:space="preserve">This section of the application is currently a shell providing a basic user interface with no actual functionality. In future increments, expense data will be added to the database allowing for the creation of both </w:t>
-      </w:r>
-      <w:proofErr w:type="gramStart"/>
-      <w:r>
-        <w:t>expense</w:t>
-      </w:r>
-      <w:proofErr w:type="gramEnd"/>
-      <w:r>
-        <w:t xml:space="preserve"> monitoring and reporting for the user. This section is planned for </w:t>
-      </w:r>
-      <w:r>
-        <w:t>the final increment</w:t>
-      </w:r>
-      <w:r>
-        <w:t xml:space="preserve"> because the expense recording and supporting database were only recently setup. </w:t>
+        <w:t xml:space="preserve">This section of the application </w:t>
+      </w:r>
+      <w:r>
+        <w:t xml:space="preserve">allows a user to see their history of spending based on expense data. The graphing shows users how their actual spending compares to their budget </w:t>
+      </w:r>
+      <w:proofErr w:type="spellStart"/>
+      <w:r>
+        <w:t>objetives</w:t>
+      </w:r>
+      <w:proofErr w:type="spellEnd"/>
+      <w:r>
+        <w:t>.</w:t>
       </w:r>
     </w:p>
     <w:p>
@@ -5562,8 +5545,6 @@
         </w:rPr>
         <w:t xml:space="preserve"> </w:t>
       </w:r>
-      <w:bookmarkStart w:id="0" w:name="_GoBack"/>
-      <w:bookmarkEnd w:id="0"/>
     </w:p>
     <w:p>
       <w:pPr>
@@ -5705,8 +5686,22 @@
         <w:rPr>
           <w:color w:val="auto"/>
         </w:rPr>
-        <w:t xml:space="preserve">Although the last increment is complete, future work can include bringing the high quality application to the marketplace. Key tasks would include monetizing the application and adding it to the Android Marketplace. As a result, both students and developers would see financial gain from a handy Pocket Manager. </w:t>
-      </w:r>
+        <w:t>Although the last</w:t>
+      </w:r>
+      <w:r>
+        <w:rPr>
+          <w:color w:val="auto"/>
+        </w:rPr>
+        <w:t xml:space="preserve"> class required</w:t>
+      </w:r>
+      <w:r>
+        <w:rPr>
+          <w:color w:val="auto"/>
+        </w:rPr>
+        <w:t xml:space="preserve"> increment is complete, future work can include bringing the high quality application to the marketplace. Key tasks would include monetizing the application and adding it to the Android Marketplace. As a result, both students and developers would see financial gain from a handy Pocket Manager. </w:t>
+      </w:r>
+      <w:bookmarkStart w:id="0" w:name="_GoBack"/>
+      <w:bookmarkEnd w:id="0"/>
     </w:p>
     <w:p>
       <w:pPr>
@@ -5997,7 +5992,7 @@
         <w:noProof/>
         <w:color w:val="942724"/>
       </w:rPr>
-      <w:t>13</w:t>
+      <w:t>9</w:t>
     </w:r>
     <w:r>
       <w:rPr>
@@ -6639,7 +6634,7 @@
         <w:szCs w:val="18"/>
         <w:u w:val="single"/>
       </w:rPr>
-      <w:t>Nov 7, 2016, 03:01 PM</w:t>
+      <w:t>Dec 3, 2016, 04:55 PM</w:t>
     </w:r>
     <w:r>
       <w:rPr>
@@ -7744,6 +7739,7 @@
   <w:style w:type="character" w:default="1" w:styleId="DefaultParagraphFont">
     <w:name w:val="Default Paragraph Font"/>
     <w:uiPriority w:val="1"/>
+    <w:semiHidden/>
     <w:unhideWhenUsed/>
   </w:style>
   <w:style w:type="table" w:default="1" w:styleId="TableNormal">
@@ -8053,6 +8049,7 @@
   <w:style w:type="character" w:default="1" w:styleId="DefaultParagraphFont">
     <w:name w:val="Default Paragraph Font"/>
     <w:uiPriority w:val="1"/>
+    <w:semiHidden/>
     <w:unhideWhenUsed/>
   </w:style>
   <w:style w:type="table" w:default="1" w:styleId="TableNormal">
@@ -8492,7 +8489,7 @@
 </file>
 
 <file path=customXml/itemProps1.xml><?xml version="1.0" encoding="utf-8"?>
-<ds:datastoreItem xmlns:ds="http://schemas.openxmlformats.org/officeDocument/2006/customXml" ds:itemID="{34F9270C-F343-4771-9AFA-B039609CF7AE}">
+<ds:datastoreItem xmlns:ds="http://schemas.openxmlformats.org/officeDocument/2006/customXml" ds:itemID="{F4DF4500-43D6-4EFA-9C88-F4BA74E73C73}">
   <ds:schemaRefs>
     <ds:schemaRef ds:uri="http://schemas.openxmlformats.org/officeDocument/2006/bibliography"/>
   </ds:schemaRefs>

</xml_diff>